<commit_message>
Add cover page to assignment document
</commit_message>
<xml_diff>
--- a/doc/Squizzle Squad Web Development.docx
+++ b/doc/Squizzle Squad Web Development.docx
@@ -6,7 +6,100 @@
       <w:pPr>
         <w:pStyle w:val="Title"/>
       </w:pPr>
-      <w:r>
+    </w:p>
+    <w:p>
+      <w:pPr>
+        <w:pStyle w:val="Title"/>
+      </w:pPr>
+    </w:p>
+    <w:p>
+      <w:pPr>
+        <w:pStyle w:val="Title"/>
+      </w:pPr>
+    </w:p>
+    <w:p>
+      <w:pPr>
+        <w:pStyle w:val="Title"/>
+        <w:jc w:val="center"/>
+      </w:pPr>
+      <w:r>
+        <w:t>Assignment 2</w:t>
+      </w:r>
+    </w:p>
+    <w:p>
+      <w:pPr>
+        <w:pStyle w:val="Title"/>
+        <w:jc w:val="center"/>
+      </w:pPr>
+    </w:p>
+    <w:p>
+      <w:pPr>
+        <w:jc w:val="center"/>
+      </w:pPr>
+      <w:r>
+        <w:t>Social Media, Search/Analytics</w:t>
+      </w:r>
+    </w:p>
+    <w:p>
+      <w:pPr>
+        <w:jc w:val="center"/>
+      </w:pPr>
+      <w:r>
+        <w:t>COMP2107</w:t>
+      </w:r>
+    </w:p>
+    <w:p>
+      <w:pPr>
+        <w:jc w:val="center"/>
+      </w:pPr>
+      <w:r>
+        <w:t>Jessica Gilfillan</w:t>
+      </w:r>
+      <w:bookmarkStart w:id="0" w:name="_GoBack"/>
+      <w:bookmarkEnd w:id="0"/>
+    </w:p>
+    <w:p>
+      <w:pPr>
+        <w:jc w:val="center"/>
+      </w:pPr>
+    </w:p>
+    <w:p>
+      <w:pPr>
+        <w:jc w:val="center"/>
+      </w:pPr>
+      <w:r>
+        <w:t>Devon Daviau</w:t>
+      </w:r>
+    </w:p>
+    <w:p>
+      <w:pPr>
+        <w:jc w:val="center"/>
+      </w:pPr>
+      <w:r>
+        <w:t>Esat Ibis</w:t>
+      </w:r>
+    </w:p>
+    <w:p>
+      <w:pPr>
+        <w:rPr>
+          <w:rFonts w:asciiTheme="majorHAnsi" w:eastAsiaTheme="majorEastAsia" w:hAnsiTheme="majorHAnsi" w:cstheme="majorBidi"/>
+          <w:caps/>
+          <w:color w:val="492249" w:themeColor="text2" w:themeShade="BF"/>
+          <w:spacing w:val="10"/>
+          <w:sz w:val="52"/>
+          <w:szCs w:val="52"/>
+        </w:rPr>
+      </w:pPr>
+      <w:r>
+        <w:br w:type="page"/>
+      </w:r>
+    </w:p>
+    <w:p>
+      <w:pPr>
+        <w:pStyle w:val="Title"/>
+      </w:pPr>
+      <w:r>
+        <w:lastRenderedPageBreak/>
         <w:t>Squizzle Squad Web Development</w:t>
       </w:r>
     </w:p>
@@ -675,8 +768,6 @@
       <w:r>
         <w:t>ted through our web-presence to get an idea of how effective our ad campaign is</w:t>
       </w:r>
-      <w:bookmarkStart w:id="0" w:name="_GoBack"/>
-      <w:bookmarkEnd w:id="0"/>
     </w:p>
     <w:p/>
     <w:p>
@@ -4806,7 +4897,7 @@
 </file>
 
 <file path=customXml/itemProps4.xml><?xml version="1.0" encoding="utf-8"?>
-<ds:datastoreItem xmlns:ds="http://schemas.openxmlformats.org/officeDocument/2006/customXml" ds:itemID="{5879F72F-F727-4AA6-BEAC-2BC729420AC4}">
+<ds:datastoreItem xmlns:ds="http://schemas.openxmlformats.org/officeDocument/2006/customXml" ds:itemID="{08430DF2-665C-4D1E-951C-BDD3BBB0AC0C}">
   <ds:schemaRefs>
     <ds:schemaRef ds:uri="http://schemas.openxmlformats.org/officeDocument/2006/bibliography"/>
   </ds:schemaRefs>

</xml_diff>